<commit_message>
Add general instruction field. Make the webapp into electron app
</commit_message>
<xml_diff>
--- a/src/My Document.docx
+++ b/src/My Document.docx
@@ -226,165 +226,47 @@
       </w:r>
     </w:p>
     <w:p>
-      <w:pPr>
-        <w:spacing w:before="480" w:after="480" w:line="240" w:lineRule="auto"/>
-        <w:jc w:val="center"/>
-      </w:pPr>
       <w:r>
         <w:rPr>
           <w:b/>
           <w:bCs/>
-          <w:sz w:val="28"/>
-          <w:szCs w:val="28"/>
-          <w:caps/>
-          <w:rFonts w:ascii="Times New Roman" w:cs="Times New Roman" w:eastAsia="Times New Roman" w:hAnsi="Times New Roman"/>
-        </w:rPr>
-        <w:t xml:space="preserve">delhi public school - bopal, ahmedabad</w:t>
-      </w:r>
-      <w:r>
-        <w:rPr>
-          <w:b/>
-          <w:bCs/>
-          <w:sz w:val="28"/>
-          <w:szCs w:val="28"/>
-          <w:caps/>
-          <w:rFonts w:ascii="Times New Roman" w:cs="Times New Roman" w:eastAsia="Times New Roman" w:hAnsi="Times New Roman"/>
-        </w:rPr>
-        <w:br/>
-        <w:t xml:space="preserve">half-yearly examination(2024-2025)</w:t>
-      </w:r>
-    </w:p>
-    <w:tbl>
-      <w:tblPr>
-        <w:tblW w:type="dxa" w:w="10468"/>
-        <w:tblBorders>
-          <w:top w:val="single" w:color="auto" w:sz="4"/>
-          <w:left w:val="single" w:color="auto" w:sz="4"/>
-          <w:bottom w:val="single" w:color="auto" w:sz="4"/>
-          <w:right w:val="single" w:color="auto" w:sz="4"/>
-          <w:insideH w:val="single" w:color="auto" w:sz="4"/>
-          <w:insideV w:val="single" w:color="auto" w:sz="4"/>
-        </w:tblBorders>
-      </w:tblPr>
-      <w:tblGrid>
-        <w:gridCol w:w="100"/>
-        <w:gridCol w:w="100"/>
-      </w:tblGrid>
-      <w:tr>
-        <w:trPr>
-          <w:trHeight w:val="0" w:hRule="auto"/>
-        </w:trPr>
-        <w:tc>
-          <w:p>
-            <w:pPr>
-              <w:jc w:val="left"/>
-            </w:pPr>
-            <w:r>
-              <w:rPr>
-                <w:b/>
-                <w:bCs/>
-                <w:sz w:val="28"/>
-                <w:szCs w:val="28"/>
-                <w:caps/>
-              </w:rPr>
-              <w:t xml:space="preserve">CLASS : Hello</w:t>
-            </w:r>
-          </w:p>
-        </w:tc>
-        <w:tc>
-          <w:p>
-            <w:pPr>
-              <w:jc w:val="right"/>
-            </w:pPr>
-            <w:r>
-              <w:rPr>
-                <w:b/>
-                <w:bCs/>
-                <w:sz w:val="28"/>
-                <w:szCs w:val="28"/>
-                <w:caps/>
-              </w:rPr>
-              <w:t xml:space="preserve">TIME : asfsHOURS</w:t>
-            </w:r>
-          </w:p>
-        </w:tc>
-      </w:tr>
-      <w:tr>
-        <w:trPr>
-          <w:trHeight w:val="0" w:hRule="auto"/>
-        </w:trPr>
-        <w:tc>
-          <w:p>
-            <w:pPr>
-              <w:jc w:val="left"/>
-            </w:pPr>
-            <w:r>
-              <w:rPr>
-                <w:b/>
-                <w:bCs/>
-                <w:sz w:val="28"/>
-                <w:szCs w:val="28"/>
-                <w:caps/>
-              </w:rPr>
-              <w:t xml:space="preserve">SUBJECT : asfasd</w:t>
-            </w:r>
-          </w:p>
-        </w:tc>
-        <w:tc>
-          <w:p>
-            <w:pPr>
-              <w:jc w:val="right"/>
-            </w:pPr>
-            <w:r>
-              <w:rPr>
-                <w:b/>
-                <w:bCs/>
-                <w:sz w:val="28"/>
-                <w:szCs w:val="28"/>
-                <w:caps/>
-              </w:rPr>
-              <w:t xml:space="preserve">M.M.: afkasd</w:t>
-            </w:r>
-          </w:p>
-        </w:tc>
-      </w:tr>
-      <w:tr>
-        <w:trPr>
-          <w:trHeight w:val="0" w:hRule="auto"/>
-        </w:trPr>
-        <w:tc>
-          <w:p>
-            <w:pPr>
-              <w:jc w:val="left"/>
-            </w:pPr>
-            <w:r>
-              <w:rPr>
-                <w:b/>
-                <w:bCs/>
-                <w:sz w:val="28"/>
-                <w:szCs w:val="28"/>
-                <w:caps/>
-              </w:rPr>
-              <w:t xml:space="preserve">DATE : ashfasd</w:t>
-            </w:r>
-          </w:p>
-        </w:tc>
-      </w:tr>
-    </w:tbl>
-    <w:p>
-      <w:pPr>
-        <w:jc w:val="center"/>
-      </w:pPr>
-      <w:r>
-        <w:rPr>
-          <w:b/>
-          <w:bCs/>
-          <w:sz w:val="28"/>
-          <w:szCs w:val="28"/>
+          <w:i/>
+          <w:iCs/>
+          <w:sz w:val="24"/>
+          <w:szCs w:val="24"/>
           <w:caps/>
         </w:rPr>
         <w:br/>
-        <w:t xml:space="preserve">SET-A</w:t>
+        <w:t xml:space="preserve">general instructions:
+</w:t>
+      </w:r>
+      <w:r>
+        <w:rPr>
+          <w:i/>
+          <w:iCs/>
+          <w:sz w:val="24"/>
+          <w:szCs w:val="24"/>
+        </w:rPr>
+        <w:br/>
+        <w:t xml:space="preserve">1. THis is instruction1</w:t>
+      </w:r>
+      <w:r>
+        <w:rPr>
+          <w:i/>
+          <w:iCs/>
+          <w:sz w:val="24"/>
+          <w:szCs w:val="24"/>
+        </w:rPr>
+        <w:br/>
+        <w:t xml:space="preserve">2. HELLOW</w:t>
+      </w:r>
+    </w:p>
+    <w:p>
+      <w:pPr>
+        <w:spacing w:after="120"/>
+      </w:pPr>
+      <w:r>
+        <w:t xml:space="preserve"/>
       </w:r>
     </w:p>
     <w:sectPr>

</xml_diff>